<commit_message>
Updated choice variable to None
</commit_message>
<xml_diff>
--- a/A8_AaronLanphear.docx
+++ b/A8_AaronLanphear.docx
@@ -532,19 +532,7 @@
           <w:sz w:val="20"/>
           <w:szCs w:val="20"/>
         </w:rPr>
-        <w:t xml:space="preserve">Creating </w:t>
-      </w:r>
-      <w:r>
-        <w:rPr>
-          <w:rFonts w:asciiTheme="majorHAnsi" w:hAnsiTheme="majorHAnsi" w:cstheme="majorHAnsi"/>
-          <w:b/>
-          <w:bCs/>
-          <w:i/>
-          <w:iCs/>
-          <w:sz w:val="20"/>
-          <w:szCs w:val="20"/>
-        </w:rPr>
-        <w:t>the attribute properties</w:t>
+        <w:t>Creating the attribute properties</w:t>
       </w:r>
     </w:p>
     <w:p>
@@ -781,7 +769,33 @@
           <w:sz w:val="20"/>
           <w:szCs w:val="20"/>
         </w:rPr>
-        <w:t xml:space="preserve"> The add_to_list method within the Product class</w:t>
+        <w:t xml:space="preserve"> The </w:t>
+      </w:r>
+      <w:proofErr w:type="spellStart"/>
+      <w:r>
+        <w:rPr>
+          <w:rFonts w:asciiTheme="majorHAnsi" w:hAnsiTheme="majorHAnsi" w:cstheme="majorHAnsi"/>
+          <w:b/>
+          <w:bCs/>
+          <w:i/>
+          <w:iCs/>
+          <w:sz w:val="20"/>
+          <w:szCs w:val="20"/>
+        </w:rPr>
+        <w:t>add_to_list</w:t>
+      </w:r>
+      <w:proofErr w:type="spellEnd"/>
+      <w:r>
+        <w:rPr>
+          <w:rFonts w:asciiTheme="majorHAnsi" w:hAnsiTheme="majorHAnsi" w:cstheme="majorHAnsi"/>
+          <w:b/>
+          <w:bCs/>
+          <w:i/>
+          <w:iCs/>
+          <w:sz w:val="20"/>
+          <w:szCs w:val="20"/>
+        </w:rPr>
+        <w:t xml:space="preserve"> method within the Product class</w:t>
       </w:r>
     </w:p>
     <w:p>
@@ -789,10 +803,7 @@
         <w:pStyle w:val="Heading2"/>
       </w:pPr>
       <w:r>
-        <w:t xml:space="preserve">The </w:t>
-      </w:r>
-      <w:r>
-        <w:t>File Processing Class</w:t>
+        <w:t>The File Processing Class</w:t>
       </w:r>
     </w:p>
     <w:p>
@@ -903,19 +914,20 @@
           <w:sz w:val="20"/>
           <w:szCs w:val="20"/>
         </w:rPr>
-        <w:t xml:space="preserve"> </w:t>
-      </w:r>
-      <w:r>
-        <w:rPr>
-          <w:rFonts w:asciiTheme="majorHAnsi" w:hAnsiTheme="majorHAnsi" w:cstheme="majorHAnsi"/>
-          <w:b/>
-          <w:bCs/>
-          <w:i/>
-          <w:iCs/>
-          <w:sz w:val="20"/>
-          <w:szCs w:val="20"/>
-        </w:rPr>
-        <w:t>Creating the F</w:t>
+        <w:t xml:space="preserve"> Creating the </w:t>
+      </w:r>
+      <w:proofErr w:type="spellStart"/>
+      <w:r>
+        <w:rPr>
+          <w:rFonts w:asciiTheme="majorHAnsi" w:hAnsiTheme="majorHAnsi" w:cstheme="majorHAnsi"/>
+          <w:b/>
+          <w:bCs/>
+          <w:i/>
+          <w:iCs/>
+          <w:sz w:val="20"/>
+          <w:szCs w:val="20"/>
+        </w:rPr>
+        <w:t>F</w:t>
       </w:r>
       <w:r>
         <w:rPr>
@@ -939,7 +951,20 @@
           <w:sz w:val="20"/>
           <w:szCs w:val="20"/>
         </w:rPr>
-        <w:t>leProcessor class</w:t>
+        <w:t>leProcessor</w:t>
+      </w:r>
+      <w:proofErr w:type="spellEnd"/>
+      <w:r>
+        <w:rPr>
+          <w:rFonts w:asciiTheme="majorHAnsi" w:hAnsiTheme="majorHAnsi" w:cstheme="majorHAnsi"/>
+          <w:b/>
+          <w:bCs/>
+          <w:i/>
+          <w:iCs/>
+          <w:sz w:val="20"/>
+          <w:szCs w:val="20"/>
+        </w:rPr>
+        <w:t xml:space="preserve"> class</w:t>
       </w:r>
     </w:p>
     <w:p>
@@ -1035,19 +1060,7 @@
           <w:sz w:val="20"/>
           <w:szCs w:val="20"/>
         </w:rPr>
-        <w:t xml:space="preserve"> </w:t>
-      </w:r>
-      <w:r>
-        <w:rPr>
-          <w:rFonts w:asciiTheme="majorHAnsi" w:hAnsiTheme="majorHAnsi" w:cstheme="majorHAnsi"/>
-          <w:b/>
-          <w:bCs/>
-          <w:i/>
-          <w:iCs/>
-          <w:sz w:val="20"/>
-          <w:szCs w:val="20"/>
-        </w:rPr>
-        <w:t>The read and save file processing methods</w:t>
+        <w:t xml:space="preserve"> The read and save file processing methods</w:t>
       </w:r>
     </w:p>
     <w:p>
@@ -1055,13 +1068,7 @@
         <w:pStyle w:val="Heading2"/>
       </w:pPr>
       <w:r>
-        <w:t xml:space="preserve">The </w:t>
-      </w:r>
-      <w:r>
-        <w:t>IO</w:t>
-      </w:r>
-      <w:r>
-        <w:t xml:space="preserve"> Class</w:t>
+        <w:t>The IO Class</w:t>
       </w:r>
     </w:p>
     <w:p>
@@ -1172,19 +1179,7 @@
           <w:sz w:val="20"/>
           <w:szCs w:val="20"/>
         </w:rPr>
-        <w:t xml:space="preserve"> </w:t>
-      </w:r>
-      <w:r>
-        <w:rPr>
-          <w:rFonts w:asciiTheme="majorHAnsi" w:hAnsiTheme="majorHAnsi" w:cstheme="majorHAnsi"/>
-          <w:b/>
-          <w:bCs/>
-          <w:i/>
-          <w:iCs/>
-          <w:sz w:val="20"/>
-          <w:szCs w:val="20"/>
-        </w:rPr>
-        <w:t>Creating the IO class</w:t>
+        <w:t xml:space="preserve"> Creating the IO class</w:t>
       </w:r>
     </w:p>
     <w:p>
@@ -1285,19 +1280,7 @@
           <w:sz w:val="20"/>
           <w:szCs w:val="20"/>
         </w:rPr>
-        <w:t xml:space="preserve"> </w:t>
-      </w:r>
-      <w:r>
-        <w:rPr>
-          <w:rFonts w:asciiTheme="majorHAnsi" w:hAnsiTheme="majorHAnsi" w:cstheme="majorHAnsi"/>
-          <w:b/>
-          <w:bCs/>
-          <w:i/>
-          <w:iCs/>
-          <w:sz w:val="20"/>
-          <w:szCs w:val="20"/>
-        </w:rPr>
-        <w:t>The choice menu and choice input methods</w:t>
+        <w:t xml:space="preserve"> The choice menu and choice input methods</w:t>
       </w:r>
     </w:p>
     <w:p>
@@ -1409,19 +1392,7 @@
           <w:sz w:val="20"/>
           <w:szCs w:val="20"/>
         </w:rPr>
-        <w:t xml:space="preserve"> </w:t>
-      </w:r>
-      <w:r>
-        <w:rPr>
-          <w:rFonts w:asciiTheme="majorHAnsi" w:hAnsiTheme="majorHAnsi" w:cstheme="majorHAnsi"/>
-          <w:b/>
-          <w:bCs/>
-          <w:i/>
-          <w:iCs/>
-          <w:sz w:val="20"/>
-          <w:szCs w:val="20"/>
-        </w:rPr>
-        <w:t>Print list and new product input methods</w:t>
+        <w:t xml:space="preserve"> Print list and new product input methods</w:t>
       </w:r>
     </w:p>
     <w:p>
@@ -1519,19 +1490,7 @@
           <w:sz w:val="20"/>
           <w:szCs w:val="20"/>
         </w:rPr>
-        <w:t>1</w:t>
-      </w:r>
-      <w:r>
-        <w:rPr>
-          <w:rFonts w:asciiTheme="majorHAnsi" w:hAnsiTheme="majorHAnsi" w:cstheme="majorHAnsi"/>
-          <w:b/>
-          <w:bCs/>
-          <w:i/>
-          <w:iCs/>
-          <w:sz w:val="20"/>
-          <w:szCs w:val="20"/>
-        </w:rPr>
-        <w:t>1</w:t>
+        <w:t>11</w:t>
       </w:r>
       <w:r>
         <w:rPr>
@@ -1555,19 +1514,7 @@
           <w:sz w:val="20"/>
           <w:szCs w:val="20"/>
         </w:rPr>
-        <w:t xml:space="preserve"> </w:t>
-      </w:r>
-      <w:r>
-        <w:rPr>
-          <w:rFonts w:asciiTheme="majorHAnsi" w:hAnsiTheme="majorHAnsi" w:cstheme="majorHAnsi"/>
-          <w:b/>
-          <w:bCs/>
-          <w:i/>
-          <w:iCs/>
-          <w:sz w:val="20"/>
-          <w:szCs w:val="20"/>
-        </w:rPr>
-        <w:t>Defining my main program function</w:t>
+        <w:t xml:space="preserve"> Defining my main program function</w:t>
       </w:r>
     </w:p>
     <w:p>
@@ -1643,25 +1590,16 @@
           <w:sz w:val="20"/>
           <w:szCs w:val="20"/>
         </w:rPr>
-        <w:t>1</w:t>
-      </w:r>
-      <w:r>
-        <w:rPr>
-          <w:rFonts w:asciiTheme="majorHAnsi" w:hAnsiTheme="majorHAnsi" w:cstheme="majorHAnsi"/>
-          <w:b/>
-          <w:bCs/>
-          <w:i/>
-          <w:iCs/>
-          <w:sz w:val="20"/>
-          <w:szCs w:val="20"/>
-        </w:rPr>
-        <w:t>2: Reading the file with error handling</w:t>
+        <w:t>12: Reading the file with error handling</w:t>
       </w:r>
     </w:p>
     <w:p>
       <w:r>
         <w:lastRenderedPageBreak/>
-        <w:t>Next, I created a while loop that will check to see if the user had chosen “3”, which would end the program. To do this I started by first creating an empty string variable</w:t>
+        <w:t>Next, I created a while loop that will check to see if the user had chosen “3”, which would end the program. To do this I started by first creating a</w:t>
+      </w:r>
+      <w:r>
+        <w:t xml:space="preserve"> choice variable as “None”</w:t>
       </w:r>
       <w:r>
         <w:t>. If they have not chosen “3”, then the program will call on the print menu and input functions</w:t>
@@ -1670,7 +1608,15 @@
         <w:t xml:space="preserve"> (Figure 13).</w:t>
       </w:r>
       <w:r>
-        <w:t xml:space="preserve">  The users choice is taken from the input return and stored in the “choice” variable.</w:t>
+        <w:t xml:space="preserve">  The </w:t>
+      </w:r>
+      <w:proofErr w:type="gramStart"/>
+      <w:r>
+        <w:t>users</w:t>
+      </w:r>
+      <w:proofErr w:type="gramEnd"/>
+      <w:r>
+        <w:t xml:space="preserve"> choice is taken from the input return and stored in the “choice” variable.</w:t>
       </w:r>
     </w:p>
     <w:p>
@@ -1682,10 +1628,10 @@
           <w:noProof/>
         </w:rPr>
         <w:drawing>
-          <wp:inline distT="0" distB="0" distL="0" distR="0" wp14:anchorId="4F3623FC" wp14:editId="6B0F5FD9">
-            <wp:extent cx="2895600" cy="1219200"/>
-            <wp:effectExtent l="0" t="0" r="0" b="0"/>
-            <wp:docPr id="25" name="Picture 25"/>
+          <wp:inline distT="0" distB="0" distL="0" distR="0" wp14:anchorId="0EC45384" wp14:editId="1CC4953E">
+            <wp:extent cx="2828925" cy="1228725"/>
+            <wp:effectExtent l="0" t="0" r="9525" b="9525"/>
+            <wp:docPr id="4" name="Picture 4"/>
             <wp:cNvGraphicFramePr>
               <a:graphicFrameLocks xmlns:a="http://schemas.openxmlformats.org/drawingml/2006/main" noChangeAspect="1"/>
             </wp:cNvGraphicFramePr>
@@ -1705,7 +1651,7 @@
                   <pic:spPr>
                     <a:xfrm>
                       <a:off x="0" y="0"/>
-                      <a:ext cx="2895600" cy="1219200"/>
+                      <a:ext cx="2828925" cy="1228725"/>
                     </a:xfrm>
                     <a:prstGeom prst="rect">
                       <a:avLst/>
@@ -1752,43 +1698,7 @@
           <w:sz w:val="20"/>
           <w:szCs w:val="20"/>
         </w:rPr>
-        <w:t>1</w:t>
-      </w:r>
-      <w:r>
-        <w:rPr>
-          <w:rFonts w:asciiTheme="majorHAnsi" w:hAnsiTheme="majorHAnsi" w:cstheme="majorHAnsi"/>
-          <w:b/>
-          <w:bCs/>
-          <w:i/>
-          <w:iCs/>
-          <w:sz w:val="20"/>
-          <w:szCs w:val="20"/>
-        </w:rPr>
-        <w:t>3</w:t>
-      </w:r>
-      <w:r>
-        <w:rPr>
-          <w:rFonts w:asciiTheme="majorHAnsi" w:hAnsiTheme="majorHAnsi" w:cstheme="majorHAnsi"/>
-          <w:b/>
-          <w:bCs/>
-          <w:i/>
-          <w:iCs/>
-          <w:sz w:val="20"/>
-          <w:szCs w:val="20"/>
-        </w:rPr>
-        <w:t xml:space="preserve">: </w:t>
-      </w:r>
-      <w:r>
-        <w:rPr>
-          <w:rFonts w:asciiTheme="majorHAnsi" w:hAnsiTheme="majorHAnsi" w:cstheme="majorHAnsi"/>
-          <w:b/>
-          <w:bCs/>
-          <w:i/>
-          <w:iCs/>
-          <w:sz w:val="20"/>
-          <w:szCs w:val="20"/>
-        </w:rPr>
-        <w:t>The beginning of the while loop</w:t>
+        <w:t>13: The beginning of the while loop</w:t>
       </w:r>
     </w:p>
     <w:p>
@@ -1872,43 +1782,7 @@
           <w:sz w:val="20"/>
           <w:szCs w:val="20"/>
         </w:rPr>
-        <w:t>1</w:t>
-      </w:r>
-      <w:r>
-        <w:rPr>
-          <w:rFonts w:asciiTheme="majorHAnsi" w:hAnsiTheme="majorHAnsi" w:cstheme="majorHAnsi"/>
-          <w:b/>
-          <w:bCs/>
-          <w:i/>
-          <w:iCs/>
-          <w:sz w:val="20"/>
-          <w:szCs w:val="20"/>
-        </w:rPr>
-        <w:t>4</w:t>
-      </w:r>
-      <w:r>
-        <w:rPr>
-          <w:rFonts w:asciiTheme="majorHAnsi" w:hAnsiTheme="majorHAnsi" w:cstheme="majorHAnsi"/>
-          <w:b/>
-          <w:bCs/>
-          <w:i/>
-          <w:iCs/>
-          <w:sz w:val="20"/>
-          <w:szCs w:val="20"/>
-        </w:rPr>
-        <w:t xml:space="preserve">: </w:t>
-      </w:r>
-      <w:r>
-        <w:rPr>
-          <w:rFonts w:asciiTheme="majorHAnsi" w:hAnsiTheme="majorHAnsi" w:cstheme="majorHAnsi"/>
-          <w:b/>
-          <w:bCs/>
-          <w:i/>
-          <w:iCs/>
-          <w:sz w:val="20"/>
-          <w:szCs w:val="20"/>
-        </w:rPr>
-        <w:t>Choice “1” from the user</w:t>
+        <w:t>14: Choice “1” from the user</w:t>
       </w:r>
     </w:p>
     <w:p>
@@ -1916,10 +1790,7 @@
         <w:pStyle w:val="Heading3"/>
       </w:pPr>
       <w:r>
-        <w:t xml:space="preserve">Option </w:t>
-      </w:r>
-      <w:r>
-        <w:t>2</w:t>
+        <w:t>Option 2</w:t>
       </w:r>
     </w:p>
     <w:p>
@@ -2049,55 +1920,7 @@
           <w:sz w:val="20"/>
           <w:szCs w:val="20"/>
         </w:rPr>
-        <w:t>1</w:t>
-      </w:r>
-      <w:r>
-        <w:rPr>
-          <w:rFonts w:asciiTheme="majorHAnsi" w:hAnsiTheme="majorHAnsi" w:cstheme="majorHAnsi"/>
-          <w:b/>
-          <w:bCs/>
-          <w:i/>
-          <w:iCs/>
-          <w:sz w:val="20"/>
-          <w:szCs w:val="20"/>
-        </w:rPr>
-        <w:t>5</w:t>
-      </w:r>
-      <w:r>
-        <w:rPr>
-          <w:rFonts w:asciiTheme="majorHAnsi" w:hAnsiTheme="majorHAnsi" w:cstheme="majorHAnsi"/>
-          <w:b/>
-          <w:bCs/>
-          <w:i/>
-          <w:iCs/>
-          <w:sz w:val="20"/>
-          <w:szCs w:val="20"/>
-        </w:rPr>
-        <w:t>: Choice “</w:t>
-      </w:r>
-      <w:r>
-        <w:rPr>
-          <w:rFonts w:asciiTheme="majorHAnsi" w:hAnsiTheme="majorHAnsi" w:cstheme="majorHAnsi"/>
-          <w:b/>
-          <w:bCs/>
-          <w:i/>
-          <w:iCs/>
-          <w:sz w:val="20"/>
-          <w:szCs w:val="20"/>
-        </w:rPr>
-        <w:t>2</w:t>
-      </w:r>
-      <w:r>
-        <w:rPr>
-          <w:rFonts w:asciiTheme="majorHAnsi" w:hAnsiTheme="majorHAnsi" w:cstheme="majorHAnsi"/>
-          <w:b/>
-          <w:bCs/>
-          <w:i/>
-          <w:iCs/>
-          <w:sz w:val="20"/>
-          <w:szCs w:val="20"/>
-        </w:rPr>
-        <w:t>” from the user</w:t>
+        <w:t>15: Choice “2” from the user</w:t>
       </w:r>
     </w:p>
     <w:p>
@@ -2105,10 +1928,7 @@
         <w:pStyle w:val="Heading3"/>
       </w:pPr>
       <w:r>
-        <w:t xml:space="preserve">Option </w:t>
-      </w:r>
-      <w:r>
-        <w:t>3</w:t>
+        <w:t>Option 3</w:t>
       </w:r>
       <w:r>
         <w:t xml:space="preserve"> and No Option</w:t>
@@ -2214,19 +2034,7 @@
           <w:sz w:val="20"/>
           <w:szCs w:val="20"/>
         </w:rPr>
-        <w:t>1</w:t>
-      </w:r>
-      <w:r>
-        <w:rPr>
-          <w:rFonts w:asciiTheme="majorHAnsi" w:hAnsiTheme="majorHAnsi" w:cstheme="majorHAnsi"/>
-          <w:b/>
-          <w:bCs/>
-          <w:i/>
-          <w:iCs/>
-          <w:sz w:val="20"/>
-          <w:szCs w:val="20"/>
-        </w:rPr>
-        <w:t>6: Choice “3” and invalid choice</w:t>
+        <w:t>16: Choice “3” and invalid choice</w:t>
       </w:r>
     </w:p>
     <w:p>
@@ -2325,43 +2133,7 @@
           <w:sz w:val="20"/>
           <w:szCs w:val="20"/>
         </w:rPr>
-        <w:t>1</w:t>
-      </w:r>
-      <w:r>
-        <w:rPr>
-          <w:rFonts w:asciiTheme="majorHAnsi" w:hAnsiTheme="majorHAnsi" w:cstheme="majorHAnsi"/>
-          <w:b/>
-          <w:bCs/>
-          <w:i/>
-          <w:iCs/>
-          <w:sz w:val="20"/>
-          <w:szCs w:val="20"/>
-        </w:rPr>
-        <w:t>7</w:t>
-      </w:r>
-      <w:r>
-        <w:rPr>
-          <w:rFonts w:asciiTheme="majorHAnsi" w:hAnsiTheme="majorHAnsi" w:cstheme="majorHAnsi"/>
-          <w:b/>
-          <w:bCs/>
-          <w:i/>
-          <w:iCs/>
-          <w:sz w:val="20"/>
-          <w:szCs w:val="20"/>
-        </w:rPr>
-        <w:t xml:space="preserve">: </w:t>
-      </w:r>
-      <w:r>
-        <w:rPr>
-          <w:rFonts w:asciiTheme="majorHAnsi" w:hAnsiTheme="majorHAnsi" w:cstheme="majorHAnsi"/>
-          <w:b/>
-          <w:bCs/>
-          <w:i/>
-          <w:iCs/>
-          <w:sz w:val="20"/>
-          <w:szCs w:val="20"/>
-        </w:rPr>
-        <w:t>Running the program</w:t>
+        <w:t>17: Running the program</w:t>
       </w:r>
     </w:p>
     <w:p>

</xml_diff>